<commit_message>
added conferences and job apps to diss folder (for now)
</commit_message>
<xml_diff>
--- a/Week 3 Schedule.docx
+++ b/Week 3 Schedule.docx
@@ -1,6 +1,6 @@
 
 <file path=word/document.xml><?xml version="1.0" encoding="utf-8"?>
-<w:document xmlns:wpc="http://schemas.microsoft.com/office/word/2010/wordprocessingCanvas" xmlns:cx="http://schemas.microsoft.com/office/drawing/2014/chartex" xmlns:cx1="http://schemas.microsoft.com/office/drawing/2015/9/8/chartex" xmlns:cx2="http://schemas.microsoft.com/office/drawing/2015/10/21/chartex" xmlns:cx3="http://schemas.microsoft.com/office/drawing/2016/5/9/chartex" xmlns:cx4="http://schemas.microsoft.com/office/drawing/2016/5/10/chartex" xmlns:cx5="http://schemas.microsoft.com/office/drawing/2016/5/11/chartex" xmlns:cx6="http://schemas.microsoft.com/office/drawing/2016/5/12/chartex" xmlns:cx7="http://schemas.microsoft.com/office/drawing/2016/5/13/chartex" xmlns:cx8="http://schemas.microsoft.com/office/drawing/2016/5/14/chartex" xmlns:mc="http://schemas.openxmlformats.org/markup-compatibility/2006" xmlns:aink="http://schemas.microsoft.com/office/drawing/2016/ink" xmlns:am3d="http://schemas.microsoft.com/office/drawing/2017/model3d" xmlns:o="urn:schemas-microsoft-com:office:office" xmlns:r="http://schemas.openxmlformats.org/officeDocument/2006/relationships" xmlns:m="http://schemas.openxmlformats.org/officeDocument/2006/math" xmlns:v="urn:schemas-microsoft-com:vml" xmlns:wp14="http://schemas.microsoft.com/office/word/2010/wordprocessingDrawing" xmlns:wp="http://schemas.openxmlformats.org/drawingml/2006/wordprocessingDrawing" xmlns:w10="urn:schemas-microsoft-com:office:word" xmlns:w="http://schemas.openxmlformats.org/wordprocessingml/2006/main" xmlns:w14="http://schemas.microsoft.com/office/word/2010/wordml" xmlns:w15="http://schemas.microsoft.com/office/word/2012/wordml" xmlns:w16cex="http://schemas.microsoft.com/office/word/2018/wordml/cex" xmlns:w16cid="http://schemas.microsoft.com/office/word/2016/wordml/cid" xmlns:w16="http://schemas.microsoft.com/office/word/2018/wordml" xmlns:w16sdtdh="http://schemas.microsoft.com/office/word/2020/wordml/sdtdatahash" xmlns:w16se="http://schemas.microsoft.com/office/word/2015/wordml/symex" xmlns:wpg="http://schemas.microsoft.com/office/word/2010/wordprocessingGroup" xmlns:wpi="http://schemas.microsoft.com/office/word/2010/wordprocessingInk" xmlns:wne="http://schemas.microsoft.com/office/word/2006/wordml" xmlns:wps="http://schemas.microsoft.com/office/word/2010/wordprocessingShape" mc:Ignorable="w14 w15 w16se w16cid w16 w16cex w16sdtdh wp14">
+<w:document xmlns:wpc="http://schemas.microsoft.com/office/word/2010/wordprocessingCanvas" xmlns:cx="http://schemas.microsoft.com/office/drawing/2014/chartex" xmlns:cx1="http://schemas.microsoft.com/office/drawing/2015/9/8/chartex" xmlns:cx2="http://schemas.microsoft.com/office/drawing/2015/10/21/chartex" xmlns:cx3="http://schemas.microsoft.com/office/drawing/2016/5/9/chartex" xmlns:cx4="http://schemas.microsoft.com/office/drawing/2016/5/10/chartex" xmlns:cx5="http://schemas.microsoft.com/office/drawing/2016/5/11/chartex" xmlns:cx6="http://schemas.microsoft.com/office/drawing/2016/5/12/chartex" xmlns:cx7="http://schemas.microsoft.com/office/drawing/2016/5/13/chartex" xmlns:cx8="http://schemas.microsoft.com/office/drawing/2016/5/14/chartex" xmlns:mc="http://schemas.openxmlformats.org/markup-compatibility/2006" xmlns:aink="http://schemas.microsoft.com/office/drawing/2016/ink" xmlns:am3d="http://schemas.microsoft.com/office/drawing/2017/model3d" xmlns:o="urn:schemas-microsoft-com:office:office" xmlns:oel="http://schemas.microsoft.com/office/2019/extlst" xmlns:r="http://schemas.openxmlformats.org/officeDocument/2006/relationships" xmlns:m="http://schemas.openxmlformats.org/officeDocument/2006/math" xmlns:v="urn:schemas-microsoft-com:vml" xmlns:wp14="http://schemas.microsoft.com/office/word/2010/wordprocessingDrawing" xmlns:wp="http://schemas.openxmlformats.org/drawingml/2006/wordprocessingDrawing" xmlns:w10="urn:schemas-microsoft-com:office:word" xmlns:w="http://schemas.openxmlformats.org/wordprocessingml/2006/main" xmlns:w14="http://schemas.microsoft.com/office/word/2010/wordml" xmlns:w15="http://schemas.microsoft.com/office/word/2012/wordml" xmlns:w16cex="http://schemas.microsoft.com/office/word/2018/wordml/cex" xmlns:w16cid="http://schemas.microsoft.com/office/word/2016/wordml/cid" xmlns:w16="http://schemas.microsoft.com/office/word/2018/wordml" xmlns:w16du="http://schemas.microsoft.com/office/word/2023/wordml/word16du" xmlns:w16sdtdh="http://schemas.microsoft.com/office/word/2020/wordml/sdtdatahash" xmlns:w16sdtfl="http://schemas.microsoft.com/office/word/2024/wordml/sdtformatlock" xmlns:w16se="http://schemas.microsoft.com/office/word/2015/wordml/symex" xmlns:wpg="http://schemas.microsoft.com/office/word/2010/wordprocessingGroup" xmlns:wpi="http://schemas.microsoft.com/office/word/2010/wordprocessingInk" xmlns:wne="http://schemas.microsoft.com/office/word/2006/wordml" xmlns:wps="http://schemas.microsoft.com/office/word/2010/wordprocessingShape" mc:Ignorable="w14 w15 w16se w16cid w16 w16cex w16sdtdh w16sdtfl w16du wp14">
   <w:body>
     <w:p>
       <w:pPr>
@@ -71,14 +71,14 @@
           <w:i/>
           <w:iCs/>
         </w:rPr>
-        <w:t>: 1</w:t>
-      </w:r>
-      <w:r>
-        <w:rPr>
-          <w:i/>
-          <w:iCs/>
-        </w:rPr>
-        <w:t>2:45</w:t>
+        <w:t>: 12:45 pm</w:t>
+      </w:r>
+      <w:r>
+        <w:rPr>
+          <w:i/>
+          <w:iCs/>
+        </w:rPr>
+        <w:tab/>
       </w:r>
       <w:r>
         <w:rPr>
@@ -89,34 +89,6 @@
       </w:r>
       <w:r>
         <w:rPr>
-          <w:i/>
-          <w:iCs/>
-        </w:rPr>
-        <w:t>p</w:t>
-      </w:r>
-      <w:r>
-        <w:rPr>
-          <w:i/>
-          <w:iCs/>
-        </w:rPr>
-        <w:t>m</w:t>
-      </w:r>
-      <w:r>
-        <w:rPr>
-          <w:i/>
-          <w:iCs/>
-        </w:rPr>
-        <w:tab/>
-      </w:r>
-      <w:r>
-        <w:rPr>
-          <w:i/>
-          <w:iCs/>
-        </w:rPr>
-        <w:t xml:space="preserve"> </w:t>
-      </w:r>
-      <w:r>
-        <w:rPr>
           <w:b/>
           <w:bCs/>
           <w:i/>
@@ -129,37 +101,14 @@
           <w:i/>
           <w:iCs/>
         </w:rPr>
-        <w:t xml:space="preserve">: </w:t>
-      </w:r>
-      <w:r>
-        <w:rPr>
-          <w:i/>
-          <w:iCs/>
-        </w:rPr>
-        <w:t>Meadow</w:t>
-      </w:r>
-      <w:r>
-        <w:rPr>
-          <w:i/>
-          <w:iCs/>
-        </w:rPr>
-        <w:t xml:space="preserve"> (</w:t>
-      </w:r>
-      <w:proofErr w:type="spellStart"/>
-      <w:r>
-        <w:rPr>
-          <w:i/>
-          <w:iCs/>
-        </w:rPr>
-        <w:t>Ariat</w:t>
-      </w:r>
-      <w:proofErr w:type="spellEnd"/>
-      <w:r>
-        <w:rPr>
-          <w:i/>
-          <w:iCs/>
-        </w:rPr>
-        <w:t>)</w:t>
+        <w:t>: Meadow</w:t>
+      </w:r>
+      <w:r>
+        <w:rPr>
+          <w:i/>
+          <w:iCs/>
+        </w:rPr>
+        <w:t xml:space="preserve"> (Ariat)</w:t>
       </w:r>
       <w:r>
         <w:rPr>
@@ -189,14 +138,7 @@
           <w:i/>
           <w:iCs/>
         </w:rPr>
-        <w:t xml:space="preserve">: </w:t>
-      </w:r>
-      <w:r>
-        <w:rPr>
-          <w:i/>
-          <w:iCs/>
-        </w:rPr>
-        <w:t>Drop-Off Week 2</w:t>
+        <w:t>: Drop-Off Week 2</w:t>
       </w:r>
       <w:r>
         <w:rPr>
@@ -405,10 +347,7 @@
         <w:t>Final Drop Off</w:t>
       </w:r>
       <w:r>
-        <w:t xml:space="preserve">: Dec 20 at </w:t>
-      </w:r>
-      <w:r>
-        <w:t>9</w:t>
+        <w:t>: Dec 20 at 9</w:t>
       </w:r>
       <w:r>
         <w:t xml:space="preserve"> </w:t>
@@ -443,13 +382,8 @@
         <w:t>Participant</w:t>
       </w:r>
       <w:r>
-        <w:t xml:space="preserve">: </w:t>
-      </w:r>
-      <w:proofErr w:type="spellStart"/>
-      <w:r>
-        <w:t>Kynnedi</w:t>
-      </w:r>
-      <w:proofErr w:type="spellEnd"/>
+        <w:t>: Kynnedi</w:t>
+      </w:r>
       <w:r>
         <w:tab/>
       </w:r>
@@ -1180,7 +1114,10 @@
         <w:t>Participant</w:t>
       </w:r>
       <w:r>
-        <w:t>: Laura</w:t>
+        <w:t xml:space="preserve">: </w:t>
+      </w:r>
+      <w:r>
+        <w:t>Karina</w:t>
       </w:r>
       <w:r>
         <w:tab/>
@@ -1769,7 +1706,72 @@
           <w:i/>
           <w:iCs/>
         </w:rPr>
-        <w:t>Marigold</w:t>
+        <w:t xml:space="preserve">Marigold </w:t>
+      </w:r>
+      <w:r>
+        <w:rPr>
+          <w:i/>
+          <w:iCs/>
+        </w:rPr>
+        <w:t>(</w:t>
+      </w:r>
+      <w:r>
+        <w:rPr>
+          <w:i/>
+          <w:iCs/>
+        </w:rPr>
+        <w:t>Laura</w:t>
+      </w:r>
+      <w:r>
+        <w:rPr>
+          <w:i/>
+          <w:iCs/>
+        </w:rPr>
+        <w:t>)</w:t>
+      </w:r>
+      <w:r>
+        <w:rPr>
+          <w:i/>
+          <w:iCs/>
+        </w:rPr>
+        <w:tab/>
+      </w:r>
+      <w:r>
+        <w:rPr>
+          <w:i/>
+          <w:iCs/>
+        </w:rPr>
+        <w:tab/>
+      </w:r>
+      <w:r>
+        <w:rPr>
+          <w:b/>
+          <w:bCs/>
+          <w:i/>
+          <w:iCs/>
+        </w:rPr>
+        <w:t>Task</w:t>
+      </w:r>
+      <w:r>
+        <w:rPr>
+          <w:i/>
+          <w:iCs/>
+        </w:rPr>
+        <w:t xml:space="preserve">: </w:t>
+      </w:r>
+      <w:r>
+        <w:rPr>
+          <w:i/>
+          <w:iCs/>
+        </w:rPr>
+        <w:t xml:space="preserve">Final </w:t>
+      </w:r>
+      <w:r>
+        <w:rPr>
+          <w:i/>
+          <w:iCs/>
+        </w:rPr>
+        <w:t>Drop-Off</w:t>
       </w:r>
       <w:r>
         <w:rPr>
@@ -1783,591 +1785,510 @@
           <w:i/>
           <w:iCs/>
         </w:rPr>
-        <w:t>(</w:t>
-      </w:r>
-      <w:r>
-        <w:rPr>
-          <w:i/>
-          <w:iCs/>
-        </w:rPr>
-        <w:t>Laura</w:t>
-      </w:r>
-      <w:r>
-        <w:rPr>
-          <w:i/>
-          <w:iCs/>
-        </w:rPr>
-        <w:t>)</w:t>
-      </w:r>
-      <w:r>
-        <w:rPr>
-          <w:i/>
-          <w:iCs/>
-        </w:rPr>
-        <w:tab/>
-      </w:r>
-      <w:r>
-        <w:rPr>
-          <w:i/>
-          <w:iCs/>
-        </w:rPr>
-        <w:tab/>
-      </w:r>
-      <w:r>
-        <w:rPr>
-          <w:b/>
-          <w:bCs/>
-          <w:i/>
-          <w:iCs/>
+        <w:tab/>
+      </w:r>
+      <w:r>
+        <w:rPr>
+          <w:b/>
+          <w:bCs/>
+          <w:i/>
+          <w:iCs/>
+        </w:rPr>
+        <w:t>Gift Card Sent?</w:t>
+      </w:r>
+      <w:r>
+        <w:rPr>
+          <w:b/>
+          <w:bCs/>
+        </w:rPr>
+        <w:br/>
+      </w:r>
+      <w:r>
+        <w:rPr>
+          <w:b/>
+          <w:bCs/>
+        </w:rPr>
+        <w:br/>
+      </w:r>
+      <w:r>
+        <w:rPr>
+          <w:b/>
+          <w:bCs/>
+        </w:rPr>
+        <w:t>Time</w:t>
+      </w:r>
+      <w:r>
+        <w:t>: 1</w:t>
+      </w:r>
+      <w:r>
+        <w:t>:30 p</w:t>
+      </w:r>
+      <w:r>
+        <w:t>m</w:t>
+      </w:r>
+      <w:r>
+        <w:br/>
+      </w:r>
+      <w:r>
+        <w:rPr>
+          <w:b/>
+          <w:bCs/>
+        </w:rPr>
+        <w:t>Participant</w:t>
+      </w:r>
+      <w:r>
+        <w:t>: Alexandra</w:t>
+      </w:r>
+      <w:r>
+        <w:tab/>
+      </w:r>
+      <w:r>
+        <w:rPr>
+          <w:b/>
+          <w:bCs/>
+        </w:rPr>
+        <w:t>Code Name</w:t>
+      </w:r>
+      <w:r>
+        <w:t>: Tundra</w:t>
+      </w:r>
+      <w:r>
+        <w:tab/>
+      </w:r>
+      <w:r>
+        <w:tab/>
+      </w:r>
+      <w:r>
+        <w:rPr>
+          <w:b/>
+          <w:bCs/>
         </w:rPr>
         <w:t>Task</w:t>
       </w:r>
       <w:r>
-        <w:rPr>
-          <w:i/>
-          <w:iCs/>
-        </w:rPr>
-        <w:t xml:space="preserve">: </w:t>
-      </w:r>
-      <w:r>
-        <w:rPr>
-          <w:i/>
-          <w:iCs/>
-        </w:rPr>
-        <w:t xml:space="preserve">Final </w:t>
-      </w:r>
-      <w:r>
-        <w:rPr>
-          <w:i/>
-          <w:iCs/>
-        </w:rPr>
-        <w:t>Drop-Off</w:t>
-      </w:r>
-      <w:r>
-        <w:rPr>
-          <w:i/>
-          <w:iCs/>
-        </w:rPr>
+        <w:t>: DNB</w:t>
+      </w:r>
+      <w:r>
+        <w:tab/>
+      </w:r>
+      <w:r>
+        <w:rPr>
+          <w:b/>
+          <w:bCs/>
+        </w:rPr>
+        <w:t>Gift Card Sent?</w:t>
+      </w:r>
+      <w:r>
+        <w:t xml:space="preserve">  </w:t>
+      </w:r>
+      <w:r>
+        <w:tab/>
+      </w:r>
+      <w:r>
+        <w:br/>
+      </w:r>
+      <w:r>
+        <w:rPr>
+          <w:b/>
+          <w:bCs/>
+        </w:rPr>
+        <w:t>Final Drop Off</w:t>
+      </w:r>
+      <w:r>
+        <w:t>: Dec 2</w:t>
+      </w:r>
+      <w:r>
+        <w:t>2</w:t>
+      </w:r>
+      <w:r>
+        <w:t xml:space="preserve"> at </w:t>
+      </w:r>
+      <w:r>
+        <w:t xml:space="preserve">1 </w:t>
+      </w:r>
+      <w:r>
+        <w:t>pm</w:t>
+      </w:r>
+      <w:r>
+        <w:rPr>
+          <w:b/>
+          <w:bCs/>
+          <w:u w:val="single"/>
+        </w:rPr>
+        <w:br/>
+      </w:r>
+      <w:r>
+        <w:rPr>
+          <w:b/>
+          <w:bCs/>
+          <w:u w:val="single"/>
+        </w:rPr>
+        <w:br/>
+      </w:r>
+      <w:r>
+        <w:rPr>
+          <w:b/>
+          <w:bCs/>
+        </w:rPr>
+        <w:t>Time</w:t>
+      </w:r>
+      <w:r>
+        <w:t xml:space="preserve">: </w:t>
+      </w:r>
+      <w:r>
+        <w:t>2</w:t>
+      </w:r>
+      <w:r>
+        <w:t>:30 pm</w:t>
+      </w:r>
+      <w:r>
+        <w:br/>
+      </w:r>
+      <w:r>
+        <w:rPr>
+          <w:b/>
+          <w:bCs/>
+        </w:rPr>
+        <w:t>Participant</w:t>
+      </w:r>
+      <w:r>
+        <w:t xml:space="preserve">: </w:t>
+      </w:r>
+      <w:r>
+        <w:t>Ariat</w:t>
+      </w:r>
+      <w:r>
+        <w:tab/>
+      </w:r>
+      <w:r>
+        <w:rPr>
+          <w:b/>
+          <w:bCs/>
+        </w:rPr>
+        <w:t>Code Name</w:t>
+      </w:r>
+      <w:r>
+        <w:t xml:space="preserve">: </w:t>
+      </w:r>
+      <w:r>
+        <w:t>Meadow</w:t>
+      </w:r>
+      <w:r>
+        <w:tab/>
+      </w:r>
+      <w:r>
+        <w:tab/>
+      </w:r>
+      <w:r>
+        <w:rPr>
+          <w:b/>
+          <w:bCs/>
+        </w:rPr>
+        <w:t>Task</w:t>
+      </w:r>
+      <w:r>
+        <w:t xml:space="preserve">: </w:t>
+      </w:r>
+      <w:r>
+        <w:t>OSARI</w:t>
+      </w:r>
+      <w:r>
+        <w:tab/>
+      </w:r>
+      <w:r>
+        <w:rPr>
+          <w:b/>
+          <w:bCs/>
+        </w:rPr>
+        <w:t>Gift Card Sent?</w:t>
+      </w:r>
+      <w:r>
+        <w:t xml:space="preserve">  </w:t>
+      </w:r>
+      <w:r>
+        <w:tab/>
+      </w:r>
+      <w:r>
+        <w:br/>
+      </w:r>
+      <w:r>
+        <w:rPr>
+          <w:b/>
+          <w:bCs/>
+        </w:rPr>
+        <w:t>Final Drop Off</w:t>
+      </w:r>
+      <w:r>
+        <w:t>: Dec 2</w:t>
+      </w:r>
+      <w:r>
+        <w:t>2</w:t>
+      </w:r>
+      <w:r>
+        <w:t xml:space="preserve"> at </w:t>
+      </w:r>
+      <w:r>
+        <w:t xml:space="preserve">2:30 </w:t>
+      </w:r>
+      <w:r>
+        <w:t>pm</w:t>
+      </w:r>
+      <w:r>
+        <w:rPr>
+          <w:b/>
+          <w:bCs/>
+          <w:u w:val="single"/>
+        </w:rPr>
+        <w:br/>
+      </w:r>
+      <w:r>
+        <w:rPr>
+          <w:b/>
+          <w:bCs/>
+          <w:u w:val="single"/>
+        </w:rPr>
+        <w:br/>
+      </w:r>
+      <w:r>
+        <w:rPr>
+          <w:b/>
+          <w:bCs/>
+        </w:rPr>
+        <w:t>Time</w:t>
+      </w:r>
+      <w:r>
+        <w:t>: 2:30 pm</w:t>
+      </w:r>
+      <w:r>
+        <w:br/>
+      </w:r>
+      <w:r>
+        <w:rPr>
+          <w:b/>
+          <w:bCs/>
+        </w:rPr>
+        <w:t>Participant</w:t>
+      </w:r>
+      <w:r>
+        <w:t>: Hazel</w:t>
+      </w:r>
+      <w:r>
+        <w:tab/>
+      </w:r>
+      <w:r>
+        <w:rPr>
+          <w:b/>
+          <w:bCs/>
+        </w:rPr>
+        <w:t>Code Name</w:t>
+      </w:r>
+      <w:r>
+        <w:t>: Harbor</w:t>
+      </w:r>
+      <w:r>
+        <w:tab/>
+      </w:r>
+      <w:r>
+        <w:tab/>
+      </w:r>
+      <w:r>
+        <w:rPr>
+          <w:b/>
+          <w:bCs/>
+        </w:rPr>
+        <w:t>Task</w:t>
+      </w:r>
+      <w:r>
+        <w:t>: OSARI</w:t>
+      </w:r>
+      <w:r>
+        <w:tab/>
+      </w:r>
+      <w:r>
+        <w:rPr>
+          <w:b/>
+          <w:bCs/>
+        </w:rPr>
+        <w:t>Gift Card Sent?</w:t>
+      </w:r>
+      <w:r>
+        <w:t xml:space="preserve">  </w:t>
+      </w:r>
+      <w:r>
+        <w:tab/>
+      </w:r>
+      <w:r>
+        <w:br/>
+      </w:r>
+      <w:r>
+        <w:rPr>
+          <w:b/>
+          <w:bCs/>
+        </w:rPr>
+        <w:t>Final Drop Off</w:t>
+      </w:r>
+      <w:r>
+        <w:t>: Dec 2</w:t>
+      </w:r>
+      <w:r>
+        <w:t>2</w:t>
+      </w:r>
+      <w:r>
+        <w:t xml:space="preserve"> at </w:t>
+      </w:r>
+      <w:r>
+        <w:t xml:space="preserve">1 </w:t>
+      </w:r>
+      <w:r>
+        <w:t>pm</w:t>
+      </w:r>
+      <w:r>
+        <w:rPr>
+          <w:b/>
+          <w:bCs/>
+          <w:u w:val="single"/>
+        </w:rPr>
+        <w:br/>
+      </w:r>
+      <w:r>
+        <w:rPr>
+          <w:b/>
+          <w:bCs/>
+          <w:u w:val="single"/>
+        </w:rPr>
+        <w:br/>
+      </w:r>
+      <w:r>
+        <w:rPr>
+          <w:b/>
+          <w:bCs/>
+        </w:rPr>
+        <w:t>Time</w:t>
+      </w:r>
+      <w:r>
+        <w:t>: 6 pm</w:t>
+      </w:r>
+      <w:r>
+        <w:br/>
+      </w:r>
+      <w:r>
+        <w:rPr>
+          <w:b/>
+          <w:bCs/>
+        </w:rPr>
+        <w:t>Participant</w:t>
+      </w:r>
+      <w:r>
+        <w:t>: Samuel</w:t>
+      </w:r>
+      <w:r>
+        <w:tab/>
+      </w:r>
+      <w:r>
+        <w:rPr>
+          <w:b/>
+          <w:bCs/>
+        </w:rPr>
+        <w:t>Code Name</w:t>
+      </w:r>
+      <w:r>
+        <w:t>: Obsidian</w:t>
+      </w:r>
+      <w:r>
+        <w:tab/>
+      </w:r>
+      <w:r>
+        <w:tab/>
+      </w:r>
+      <w:r>
+        <w:rPr>
+          <w:b/>
+          <w:bCs/>
+        </w:rPr>
+        <w:t>Task</w:t>
+      </w:r>
+      <w:r>
+        <w:t>: DNB</w:t>
+      </w:r>
+      <w:r>
+        <w:tab/>
+      </w:r>
+      <w:r>
+        <w:rPr>
+          <w:b/>
+          <w:bCs/>
+        </w:rPr>
+        <w:t>Gift Card Sent?</w:t>
+      </w:r>
+      <w:r>
+        <w:t xml:space="preserve">  </w:t>
+      </w:r>
+      <w:r>
+        <w:tab/>
+      </w:r>
+      <w:r>
+        <w:br/>
+      </w:r>
+      <w:r>
+        <w:rPr>
+          <w:b/>
+          <w:bCs/>
+        </w:rPr>
+        <w:t>Final Drop Off</w:t>
+      </w:r>
+      <w:r>
+        <w:t>: Dec 2</w:t>
+      </w:r>
+      <w:r>
+        <w:t>3</w:t>
+      </w:r>
+      <w:r>
+        <w:t xml:space="preserve"> at 6</w:t>
+      </w:r>
+      <w:r>
         <w:t xml:space="preserve"> </w:t>
       </w:r>
       <w:r>
-        <w:rPr>
-          <w:i/>
-          <w:iCs/>
-        </w:rPr>
-        <w:tab/>
-      </w:r>
-      <w:r>
-        <w:rPr>
-          <w:b/>
-          <w:bCs/>
-          <w:i/>
-          <w:iCs/>
-        </w:rPr>
-        <w:t>Gift Card Sent?</w:t>
-      </w:r>
-      <w:r>
-        <w:rPr>
-          <w:b/>
-          <w:bCs/>
-        </w:rPr>
-        <w:br/>
-      </w:r>
-      <w:r>
-        <w:rPr>
-          <w:b/>
-          <w:bCs/>
-        </w:rPr>
-        <w:br/>
-      </w:r>
-      <w:r>
-        <w:rPr>
-          <w:b/>
-          <w:bCs/>
+        <w:t>pm</w:t>
+      </w:r>
+      <w:r>
+        <w:rPr>
+          <w:b/>
+          <w:bCs/>
+          <w:u w:val="single"/>
+        </w:rPr>
+        <w:br/>
+      </w:r>
+      <w:r>
+        <w:rPr>
+          <w:b/>
+          <w:bCs/>
+          <w:u w:val="single"/>
+        </w:rPr>
+        <w:br/>
+      </w:r>
+      <w:r>
+        <w:rPr>
+          <w:b/>
+          <w:bCs/>
+          <w:i/>
+          <w:iCs/>
         </w:rPr>
         <w:t>Time</w:t>
       </w:r>
       <w:r>
-        <w:t>: 1</w:t>
-      </w:r>
-      <w:r>
-        <w:t>:30 p</w:t>
-      </w:r>
-      <w:r>
-        <w:t>m</w:t>
-      </w:r>
-      <w:r>
-        <w:br/>
-      </w:r>
-      <w:r>
-        <w:rPr>
-          <w:b/>
-          <w:bCs/>
-        </w:rPr>
-        <w:t>Participant</w:t>
-      </w:r>
-      <w:r>
-        <w:t>: Alexandra</w:t>
-      </w:r>
-      <w:r>
-        <w:tab/>
-      </w:r>
-      <w:r>
-        <w:rPr>
-          <w:b/>
-          <w:bCs/>
-        </w:rPr>
-        <w:t>Code Name</w:t>
-      </w:r>
-      <w:r>
-        <w:t>: Tundra</w:t>
-      </w:r>
-      <w:r>
-        <w:tab/>
-      </w:r>
-      <w:r>
-        <w:tab/>
-      </w:r>
-      <w:r>
-        <w:rPr>
-          <w:b/>
-          <w:bCs/>
-        </w:rPr>
-        <w:t>Task</w:t>
-      </w:r>
-      <w:r>
-        <w:t>: DNB</w:t>
-      </w:r>
-      <w:r>
-        <w:tab/>
-      </w:r>
-      <w:r>
-        <w:rPr>
-          <w:b/>
-          <w:bCs/>
-        </w:rPr>
-        <w:t>Gift Card Sent?</w:t>
-      </w:r>
-      <w:r>
-        <w:t xml:space="preserve">  </w:t>
-      </w:r>
-      <w:r>
-        <w:tab/>
-      </w:r>
-      <w:r>
-        <w:br/>
-      </w:r>
-      <w:r>
-        <w:rPr>
-          <w:b/>
-          <w:bCs/>
-        </w:rPr>
-        <w:t>Final Drop Off</w:t>
-      </w:r>
-      <w:r>
-        <w:t>: Dec 2</w:t>
-      </w:r>
-      <w:r>
-        <w:t>2</w:t>
-      </w:r>
-      <w:r>
-        <w:t xml:space="preserve"> at </w:t>
-      </w:r>
-      <w:r>
-        <w:t xml:space="preserve">1 </w:t>
-      </w:r>
-      <w:r>
-        <w:t>pm</w:t>
-      </w:r>
-      <w:r>
-        <w:rPr>
-          <w:b/>
-          <w:bCs/>
-          <w:u w:val="single"/>
-        </w:rPr>
-        <w:br/>
-      </w:r>
-      <w:r>
-        <w:rPr>
-          <w:b/>
-          <w:bCs/>
-          <w:u w:val="single"/>
-        </w:rPr>
-        <w:br/>
-      </w:r>
-      <w:r>
-        <w:rPr>
-          <w:b/>
-          <w:bCs/>
-        </w:rPr>
-        <w:t>Time</w:t>
-      </w:r>
-      <w:r>
-        <w:t xml:space="preserve">: </w:t>
-      </w:r>
-      <w:r>
-        <w:t>2</w:t>
-      </w:r>
-      <w:r>
-        <w:t>:30 pm</w:t>
-      </w:r>
-      <w:r>
-        <w:br/>
-      </w:r>
-      <w:r>
-        <w:rPr>
-          <w:b/>
-          <w:bCs/>
-        </w:rPr>
-        <w:t>Participant</w:t>
-      </w:r>
-      <w:r>
-        <w:t xml:space="preserve">: </w:t>
-      </w:r>
-      <w:proofErr w:type="spellStart"/>
-      <w:r>
-        <w:t>Ariat</w:t>
-      </w:r>
-      <w:proofErr w:type="spellEnd"/>
-      <w:r>
-        <w:tab/>
-      </w:r>
-      <w:r>
-        <w:rPr>
-          <w:b/>
-          <w:bCs/>
-        </w:rPr>
-        <w:t>Code Name</w:t>
-      </w:r>
-      <w:r>
-        <w:t xml:space="preserve">: </w:t>
-      </w:r>
-      <w:r>
-        <w:t>Meadow</w:t>
-      </w:r>
-      <w:r>
-        <w:tab/>
-      </w:r>
-      <w:r>
-        <w:tab/>
-      </w:r>
-      <w:r>
-        <w:rPr>
-          <w:b/>
-          <w:bCs/>
-        </w:rPr>
-        <w:t>Task</w:t>
-      </w:r>
-      <w:r>
-        <w:t xml:space="preserve">: </w:t>
-      </w:r>
-      <w:r>
-        <w:t>OSARI</w:t>
-      </w:r>
-      <w:r>
-        <w:tab/>
-      </w:r>
-      <w:r>
-        <w:rPr>
-          <w:b/>
-          <w:bCs/>
-        </w:rPr>
-        <w:t>Gift Card Sent?</w:t>
-      </w:r>
-      <w:r>
-        <w:t xml:space="preserve">  </w:t>
-      </w:r>
-      <w:r>
-        <w:tab/>
-      </w:r>
-      <w:r>
-        <w:br/>
-      </w:r>
-      <w:r>
-        <w:rPr>
-          <w:b/>
-          <w:bCs/>
-        </w:rPr>
-        <w:t>Final Drop Off</w:t>
-      </w:r>
-      <w:r>
-        <w:t>: Dec 2</w:t>
-      </w:r>
-      <w:r>
-        <w:t>2</w:t>
-      </w:r>
-      <w:r>
-        <w:t xml:space="preserve"> at </w:t>
-      </w:r>
-      <w:r>
-        <w:t xml:space="preserve">2:30 </w:t>
-      </w:r>
-      <w:r>
-        <w:t>pm</w:t>
-      </w:r>
-      <w:r>
-        <w:rPr>
-          <w:b/>
-          <w:bCs/>
-          <w:u w:val="single"/>
-        </w:rPr>
-        <w:br/>
-      </w:r>
-      <w:r>
-        <w:rPr>
-          <w:b/>
-          <w:bCs/>
-          <w:u w:val="single"/>
-        </w:rPr>
-        <w:br/>
-      </w:r>
-      <w:r>
-        <w:rPr>
-          <w:b/>
-          <w:bCs/>
-        </w:rPr>
-        <w:t>Time</w:t>
-      </w:r>
-      <w:r>
-        <w:t>: 2:30 pm</w:t>
-      </w:r>
-      <w:r>
-        <w:br/>
-      </w:r>
-      <w:r>
-        <w:rPr>
-          <w:b/>
-          <w:bCs/>
-        </w:rPr>
-        <w:t>Participant</w:t>
-      </w:r>
-      <w:r>
-        <w:t>: Hazel</w:t>
-      </w:r>
-      <w:r>
-        <w:tab/>
-      </w:r>
-      <w:r>
-        <w:rPr>
-          <w:b/>
-          <w:bCs/>
-        </w:rPr>
-        <w:t>Code Name</w:t>
-      </w:r>
-      <w:r>
-        <w:t>: Harbor</w:t>
-      </w:r>
-      <w:r>
-        <w:tab/>
-      </w:r>
-      <w:r>
-        <w:tab/>
-      </w:r>
-      <w:r>
-        <w:rPr>
-          <w:b/>
-          <w:bCs/>
-        </w:rPr>
-        <w:t>Task</w:t>
-      </w:r>
-      <w:r>
-        <w:t>: OSARI</w:t>
-      </w:r>
-      <w:r>
-        <w:tab/>
-      </w:r>
-      <w:r>
-        <w:rPr>
-          <w:b/>
-          <w:bCs/>
-        </w:rPr>
-        <w:t>Gift Card Sent?</w:t>
-      </w:r>
-      <w:r>
-        <w:t xml:space="preserve">  </w:t>
-      </w:r>
-      <w:r>
-        <w:tab/>
-      </w:r>
-      <w:r>
-        <w:br/>
-      </w:r>
-      <w:r>
-        <w:rPr>
-          <w:b/>
-          <w:bCs/>
-        </w:rPr>
-        <w:t>Final Drop Off</w:t>
-      </w:r>
-      <w:r>
-        <w:t>: Dec 2</w:t>
-      </w:r>
-      <w:r>
-        <w:t>2</w:t>
-      </w:r>
-      <w:r>
-        <w:t xml:space="preserve"> at </w:t>
-      </w:r>
-      <w:r>
-        <w:t xml:space="preserve">1 </w:t>
-      </w:r>
-      <w:r>
-        <w:t>pm</w:t>
-      </w:r>
-      <w:r>
-        <w:rPr>
-          <w:b/>
-          <w:bCs/>
-          <w:u w:val="single"/>
-        </w:rPr>
-        <w:br/>
-      </w:r>
-      <w:r>
-        <w:rPr>
-          <w:b/>
-          <w:bCs/>
-          <w:u w:val="single"/>
-        </w:rPr>
-        <w:br/>
-      </w:r>
-      <w:r>
-        <w:rPr>
-          <w:b/>
-          <w:bCs/>
-        </w:rPr>
-        <w:t>Time</w:t>
-      </w:r>
-      <w:r>
-        <w:t>: 6 pm</w:t>
-      </w:r>
-      <w:r>
-        <w:br/>
-      </w:r>
-      <w:r>
-        <w:rPr>
-          <w:b/>
-          <w:bCs/>
-        </w:rPr>
-        <w:t>Participant</w:t>
-      </w:r>
-      <w:r>
-        <w:t>: Samuel</w:t>
-      </w:r>
-      <w:r>
-        <w:tab/>
-      </w:r>
-      <w:r>
-        <w:rPr>
-          <w:b/>
-          <w:bCs/>
-        </w:rPr>
-        <w:t>Code Name</w:t>
-      </w:r>
-      <w:r>
-        <w:t>: Obsidian</w:t>
-      </w:r>
-      <w:r>
-        <w:tab/>
-      </w:r>
-      <w:r>
-        <w:tab/>
-      </w:r>
-      <w:r>
-        <w:rPr>
-          <w:b/>
-          <w:bCs/>
-        </w:rPr>
-        <w:t>Task</w:t>
-      </w:r>
-      <w:r>
-        <w:t>: DNB</w:t>
-      </w:r>
-      <w:r>
-        <w:tab/>
-      </w:r>
-      <w:r>
-        <w:rPr>
-          <w:b/>
-          <w:bCs/>
-        </w:rPr>
-        <w:t>Gift Card Sent?</w:t>
-      </w:r>
-      <w:r>
-        <w:t xml:space="preserve">  </w:t>
-      </w:r>
-      <w:r>
-        <w:tab/>
-      </w:r>
-      <w:r>
-        <w:br/>
-      </w:r>
-      <w:r>
-        <w:rPr>
-          <w:b/>
-          <w:bCs/>
-        </w:rPr>
-        <w:t>Final Drop Off</w:t>
-      </w:r>
-      <w:r>
-        <w:t>: Dec 2</w:t>
-      </w:r>
-      <w:r>
-        <w:t>3</w:t>
-      </w:r>
-      <w:r>
-        <w:t xml:space="preserve"> at 6</w:t>
-      </w:r>
-      <w:r>
-        <w:t xml:space="preserve"> </w:t>
-      </w:r>
-      <w:r>
-        <w:t>pm</w:t>
-      </w:r>
-      <w:r>
-        <w:rPr>
-          <w:b/>
-          <w:bCs/>
-          <w:u w:val="single"/>
-        </w:rPr>
-        <w:br/>
-      </w:r>
-      <w:r>
-        <w:rPr>
-          <w:b/>
-          <w:bCs/>
-          <w:u w:val="single"/>
-        </w:rPr>
-        <w:br/>
-      </w:r>
-      <w:r>
-        <w:rPr>
-          <w:b/>
-          <w:bCs/>
-          <w:i/>
-          <w:iCs/>
-        </w:rPr>
-        <w:t>Time</w:t>
-      </w:r>
-      <w:r>
-        <w:rPr>
-          <w:i/>
-          <w:iCs/>
-        </w:rPr>
-        <w:t xml:space="preserve">: </w:t>
-      </w:r>
-      <w:r>
-        <w:rPr>
-          <w:i/>
-          <w:iCs/>
-        </w:rPr>
-        <w:t>6</w:t>
-      </w:r>
-      <w:r>
-        <w:rPr>
-          <w:i/>
-          <w:iCs/>
-        </w:rPr>
-        <w:t xml:space="preserve"> p</w:t>
+        <w:rPr>
+          <w:i/>
+          <w:iCs/>
+        </w:rPr>
+        <w:t xml:space="preserve">: </w:t>
+      </w:r>
+      <w:r>
+        <w:rPr>
+          <w:i/>
+          <w:iCs/>
+        </w:rPr>
+        <w:t>6 p</w:t>
       </w:r>
       <w:r>
         <w:rPr>
@@ -2512,7 +2433,7 @@
           <w:bCs/>
           <w:u w:val="single"/>
         </w:rPr>
-        <w:t>2</w:t>
+        <w:t>21</w:t>
       </w:r>
       <w:r>
         <w:rPr>
@@ -2520,7 +2441,163 @@
           <w:bCs/>
           <w:u w:val="single"/>
         </w:rPr>
-        <w:t>1</w:t>
+        <w:br/>
+      </w:r>
+      <w:r>
+        <w:rPr>
+          <w:b/>
+          <w:bCs/>
+          <w:i/>
+          <w:iCs/>
+        </w:rPr>
+        <w:t>Time</w:t>
+      </w:r>
+      <w:r>
+        <w:rPr>
+          <w:i/>
+          <w:iCs/>
+        </w:rPr>
+        <w:t xml:space="preserve">: </w:t>
+      </w:r>
+      <w:r>
+        <w:rPr>
+          <w:i/>
+          <w:iCs/>
+        </w:rPr>
+        <w:t>10 a</w:t>
+      </w:r>
+      <w:r>
+        <w:rPr>
+          <w:i/>
+          <w:iCs/>
+        </w:rPr>
+        <w:t>m</w:t>
+      </w:r>
+      <w:r>
+        <w:rPr>
+          <w:i/>
+          <w:iCs/>
+        </w:rPr>
+        <w:tab/>
+        <w:t xml:space="preserve"> </w:t>
+      </w:r>
+      <w:r>
+        <w:rPr>
+          <w:b/>
+          <w:bCs/>
+          <w:i/>
+          <w:iCs/>
+        </w:rPr>
+        <w:t>Participant</w:t>
+      </w:r>
+      <w:r>
+        <w:rPr>
+          <w:i/>
+          <w:iCs/>
+        </w:rPr>
+        <w:t xml:space="preserve">: </w:t>
+      </w:r>
+      <w:r>
+        <w:rPr>
+          <w:i/>
+          <w:iCs/>
+        </w:rPr>
+        <w:t>Eclipse</w:t>
+      </w:r>
+      <w:r>
+        <w:rPr>
+          <w:i/>
+          <w:iCs/>
+        </w:rPr>
+        <w:t xml:space="preserve"> (</w:t>
+      </w:r>
+      <w:r>
+        <w:rPr>
+          <w:i/>
+          <w:iCs/>
+        </w:rPr>
+        <w:t>Karina</w:t>
+      </w:r>
+      <w:r>
+        <w:rPr>
+          <w:i/>
+          <w:iCs/>
+        </w:rPr>
+        <w:t>)</w:t>
+      </w:r>
+      <w:r>
+        <w:rPr>
+          <w:i/>
+          <w:iCs/>
+        </w:rPr>
+        <w:tab/>
+      </w:r>
+      <w:r>
+        <w:rPr>
+          <w:i/>
+          <w:iCs/>
+        </w:rPr>
+        <w:tab/>
+      </w:r>
+      <w:r>
+        <w:rPr>
+          <w:b/>
+          <w:bCs/>
+          <w:i/>
+          <w:iCs/>
+        </w:rPr>
+        <w:t>Task</w:t>
+      </w:r>
+      <w:r>
+        <w:rPr>
+          <w:i/>
+          <w:iCs/>
+        </w:rPr>
+        <w:t xml:space="preserve">: </w:t>
+      </w:r>
+      <w:r>
+        <w:rPr>
+          <w:i/>
+          <w:iCs/>
+        </w:rPr>
+        <w:t xml:space="preserve">Final </w:t>
+      </w:r>
+      <w:r>
+        <w:rPr>
+          <w:i/>
+          <w:iCs/>
+        </w:rPr>
+        <w:t xml:space="preserve">Drop-Off </w:t>
+      </w:r>
+      <w:r>
+        <w:rPr>
+          <w:i/>
+          <w:iCs/>
+        </w:rPr>
+        <w:tab/>
+      </w:r>
+      <w:r>
+        <w:rPr>
+          <w:b/>
+          <w:bCs/>
+          <w:i/>
+          <w:iCs/>
+        </w:rPr>
+        <w:t>Gift Card Sent?</w:t>
+      </w:r>
+      <w:r>
+        <w:rPr>
+          <w:i/>
+          <w:iCs/>
+        </w:rPr>
+        <w:br/>
+      </w:r>
+      <w:r>
+        <w:rPr>
+          <w:i/>
+          <w:iCs/>
+        </w:rPr>
+        <w:br/>
       </w:r>
       <w:r>
         <w:rPr>
@@ -2528,6 +2605,30 @@
           <w:bCs/>
           <w:u w:val="single"/>
         </w:rPr>
+        <w:t>Sunday</w:t>
+      </w:r>
+      <w:r>
+        <w:rPr>
+          <w:b/>
+          <w:bCs/>
+          <w:u w:val="single"/>
+        </w:rPr>
+        <w:t xml:space="preserve">, December </w:t>
+      </w:r>
+      <w:r>
+        <w:rPr>
+          <w:b/>
+          <w:bCs/>
+          <w:u w:val="single"/>
+        </w:rPr>
+        <w:t>22</w:t>
+      </w:r>
+      <w:r>
+        <w:rPr>
+          <w:b/>
+          <w:bCs/>
+          <w:u w:val="single"/>
+        </w:rPr>
         <w:br/>
       </w:r>
       <w:r>
@@ -2551,14 +2652,7 @@
           <w:i/>
           <w:iCs/>
         </w:rPr>
-        <w:t>10</w:t>
-      </w:r>
-      <w:r>
-        <w:rPr>
-          <w:i/>
-          <w:iCs/>
-        </w:rPr>
-        <w:t xml:space="preserve"> a</w:t>
+        <w:t>1 p</w:t>
       </w:r>
       <w:r>
         <w:rPr>
@@ -2596,7 +2690,7 @@
           <w:i/>
           <w:iCs/>
         </w:rPr>
-        <w:t>Eclipse</w:t>
+        <w:t>Tundra</w:t>
       </w:r>
       <w:r>
         <w:rPr>
@@ -2610,7 +2704,7 @@
           <w:i/>
           <w:iCs/>
         </w:rPr>
-        <w:t>Karina</w:t>
+        <w:t>Alexandra</w:t>
       </w:r>
       <w:r>
         <w:rPr>
@@ -2628,13 +2722,6 @@
       </w:r>
       <w:r>
         <w:rPr>
-          <w:i/>
-          <w:iCs/>
-        </w:rPr>
-        <w:tab/>
-      </w:r>
-      <w:r>
-        <w:rPr>
           <w:b/>
           <w:bCs/>
           <w:i/>
@@ -2661,7 +2748,7 @@
           <w:i/>
           <w:iCs/>
         </w:rPr>
-        <w:t xml:space="preserve">Drop-Off </w:t>
+        <w:t>Drop-Off</w:t>
       </w:r>
       <w:r>
         <w:rPr>
@@ -2681,17 +2768,308 @@
       </w:r>
       <w:r>
         <w:rPr>
-          <w:i/>
-          <w:iCs/>
-        </w:rPr>
-        <w:br/>
-      </w:r>
-      <w:r>
-        <w:rPr>
-          <w:i/>
-          <w:iCs/>
-        </w:rPr>
-        <w:br/>
+          <w:b/>
+          <w:bCs/>
+        </w:rPr>
+        <w:br/>
+      </w:r>
+      <w:r>
+        <w:rPr>
+          <w:b/>
+          <w:bCs/>
+          <w:i/>
+          <w:iCs/>
+        </w:rPr>
+        <w:t>Time</w:t>
+      </w:r>
+      <w:r>
+        <w:rPr>
+          <w:i/>
+          <w:iCs/>
+        </w:rPr>
+        <w:t xml:space="preserve">: </w:t>
+      </w:r>
+      <w:r>
+        <w:rPr>
+          <w:i/>
+          <w:iCs/>
+        </w:rPr>
+        <w:t>1 p</w:t>
+      </w:r>
+      <w:r>
+        <w:rPr>
+          <w:i/>
+          <w:iCs/>
+        </w:rPr>
+        <w:t>m</w:t>
+      </w:r>
+      <w:r>
+        <w:rPr>
+          <w:i/>
+          <w:iCs/>
+        </w:rPr>
+        <w:tab/>
+        <w:t xml:space="preserve"> </w:t>
+      </w:r>
+      <w:r>
+        <w:rPr>
+          <w:b/>
+          <w:bCs/>
+          <w:i/>
+          <w:iCs/>
+        </w:rPr>
+        <w:t>Participant</w:t>
+      </w:r>
+      <w:r>
+        <w:rPr>
+          <w:i/>
+          <w:iCs/>
+        </w:rPr>
+        <w:t xml:space="preserve">: </w:t>
+      </w:r>
+      <w:r>
+        <w:rPr>
+          <w:i/>
+          <w:iCs/>
+        </w:rPr>
+        <w:t>Harbor</w:t>
+      </w:r>
+      <w:r>
+        <w:rPr>
+          <w:i/>
+          <w:iCs/>
+        </w:rPr>
+        <w:t xml:space="preserve"> (</w:t>
+      </w:r>
+      <w:r>
+        <w:rPr>
+          <w:i/>
+          <w:iCs/>
+        </w:rPr>
+        <w:t>Hazel</w:t>
+      </w:r>
+      <w:r>
+        <w:rPr>
+          <w:i/>
+          <w:iCs/>
+        </w:rPr>
+        <w:t>)</w:t>
+      </w:r>
+      <w:r>
+        <w:rPr>
+          <w:i/>
+          <w:iCs/>
+        </w:rPr>
+        <w:tab/>
+      </w:r>
+      <w:r>
+        <w:rPr>
+          <w:i/>
+          <w:iCs/>
+        </w:rPr>
+        <w:tab/>
+      </w:r>
+      <w:r>
+        <w:rPr>
+          <w:b/>
+          <w:bCs/>
+          <w:i/>
+          <w:iCs/>
+        </w:rPr>
+        <w:t>Task</w:t>
+      </w:r>
+      <w:r>
+        <w:rPr>
+          <w:i/>
+          <w:iCs/>
+        </w:rPr>
+        <w:t xml:space="preserve">: </w:t>
+      </w:r>
+      <w:r>
+        <w:rPr>
+          <w:i/>
+          <w:iCs/>
+        </w:rPr>
+        <w:t xml:space="preserve">Final </w:t>
+      </w:r>
+      <w:r>
+        <w:rPr>
+          <w:i/>
+          <w:iCs/>
+        </w:rPr>
+        <w:t>Drop-Off</w:t>
+      </w:r>
+      <w:r>
+        <w:rPr>
+          <w:i/>
+          <w:iCs/>
+        </w:rPr>
+        <w:tab/>
+      </w:r>
+      <w:r>
+        <w:rPr>
+          <w:b/>
+          <w:bCs/>
+          <w:i/>
+          <w:iCs/>
+        </w:rPr>
+        <w:t>Gift Card Sent?</w:t>
+      </w:r>
+      <w:r>
+        <w:rPr>
+          <w:i/>
+          <w:iCs/>
+        </w:rPr>
+        <w:br/>
+      </w:r>
+      <w:r>
+        <w:rPr>
+          <w:b/>
+          <w:bCs/>
+          <w:i/>
+          <w:iCs/>
+        </w:rPr>
+        <w:t>Time</w:t>
+      </w:r>
+      <w:r>
+        <w:rPr>
+          <w:i/>
+          <w:iCs/>
+        </w:rPr>
+        <w:t xml:space="preserve">: </w:t>
+      </w:r>
+      <w:r>
+        <w:rPr>
+          <w:i/>
+          <w:iCs/>
+        </w:rPr>
+        <w:t>2:30 p</w:t>
+      </w:r>
+      <w:r>
+        <w:rPr>
+          <w:i/>
+          <w:iCs/>
+        </w:rPr>
+        <w:t>m</w:t>
+      </w:r>
+      <w:r>
+        <w:rPr>
+          <w:i/>
+          <w:iCs/>
+        </w:rPr>
+        <w:tab/>
+        <w:t xml:space="preserve"> </w:t>
+      </w:r>
+      <w:r>
+        <w:rPr>
+          <w:b/>
+          <w:bCs/>
+          <w:i/>
+          <w:iCs/>
+        </w:rPr>
+        <w:t>Participant</w:t>
+      </w:r>
+      <w:r>
+        <w:rPr>
+          <w:i/>
+          <w:iCs/>
+        </w:rPr>
+        <w:t xml:space="preserve">: </w:t>
+      </w:r>
+      <w:r>
+        <w:rPr>
+          <w:i/>
+          <w:iCs/>
+        </w:rPr>
+        <w:t xml:space="preserve">Meadow </w:t>
+      </w:r>
+      <w:r>
+        <w:rPr>
+          <w:i/>
+          <w:iCs/>
+        </w:rPr>
+        <w:t>(</w:t>
+      </w:r>
+      <w:r>
+        <w:rPr>
+          <w:i/>
+          <w:iCs/>
+        </w:rPr>
+        <w:t>Ariat</w:t>
+      </w:r>
+      <w:r>
+        <w:rPr>
+          <w:i/>
+          <w:iCs/>
+        </w:rPr>
+        <w:t>)</w:t>
+      </w:r>
+      <w:r>
+        <w:rPr>
+          <w:i/>
+          <w:iCs/>
+        </w:rPr>
+        <w:tab/>
+      </w:r>
+      <w:r>
+        <w:rPr>
+          <w:i/>
+          <w:iCs/>
+        </w:rPr>
+        <w:tab/>
+      </w:r>
+      <w:r>
+        <w:rPr>
+          <w:b/>
+          <w:bCs/>
+          <w:i/>
+          <w:iCs/>
+        </w:rPr>
+        <w:t>Task</w:t>
+      </w:r>
+      <w:r>
+        <w:rPr>
+          <w:i/>
+          <w:iCs/>
+        </w:rPr>
+        <w:t xml:space="preserve">: </w:t>
+      </w:r>
+      <w:r>
+        <w:rPr>
+          <w:i/>
+          <w:iCs/>
+        </w:rPr>
+        <w:t xml:space="preserve">Final </w:t>
+      </w:r>
+      <w:r>
+        <w:rPr>
+          <w:i/>
+          <w:iCs/>
+        </w:rPr>
+        <w:t>Drop-Off</w:t>
+      </w:r>
+      <w:r>
+        <w:rPr>
+          <w:i/>
+          <w:iCs/>
+        </w:rPr>
+        <w:t>`</w:t>
+      </w:r>
+      <w:r>
+        <w:rPr>
+          <w:i/>
+          <w:iCs/>
+        </w:rPr>
+        <w:tab/>
+      </w:r>
+      <w:r>
+        <w:rPr>
+          <w:b/>
+          <w:bCs/>
+          <w:i/>
+          <w:iCs/>
+        </w:rPr>
+        <w:t>Gift Card Sent?</w:t>
       </w:r>
       <w:r>
         <w:rPr>
@@ -2699,7 +3077,7 @@
           <w:bCs/>
           <w:u w:val="single"/>
         </w:rPr>
-        <w:t>Sunday</w:t>
+        <w:br/>
       </w:r>
       <w:r>
         <w:rPr>
@@ -2707,6 +3085,15 @@
           <w:bCs/>
           <w:u w:val="single"/>
         </w:rPr>
+        <w:br/>
+        <w:t>Monday</w:t>
+      </w:r>
+      <w:r>
+        <w:rPr>
+          <w:b/>
+          <w:bCs/>
+          <w:u w:val="single"/>
+        </w:rPr>
         <w:t xml:space="preserve">, December </w:t>
       </w:r>
       <w:r>
@@ -2715,7 +3102,7 @@
           <w:bCs/>
           <w:u w:val="single"/>
         </w:rPr>
-        <w:t>2</w:t>
+        <w:t>23</w:t>
       </w:r>
       <w:r>
         <w:rPr>
@@ -2723,14 +3110,6 @@
           <w:bCs/>
           <w:u w:val="single"/>
         </w:rPr>
-        <w:t>2</w:t>
-      </w:r>
-      <w:r>
-        <w:rPr>
-          <w:b/>
-          <w:bCs/>
-          <w:u w:val="single"/>
-        </w:rPr>
         <w:br/>
       </w:r>
       <w:r>
@@ -2754,14 +3133,7 @@
           <w:i/>
           <w:iCs/>
         </w:rPr>
-        <w:t xml:space="preserve">1 </w:t>
-      </w:r>
-      <w:r>
-        <w:rPr>
-          <w:i/>
-          <w:iCs/>
-        </w:rPr>
-        <w:t>p</w:t>
+        <w:t>10 a</w:t>
       </w:r>
       <w:r>
         <w:rPr>
@@ -2799,7 +3171,7 @@
           <w:i/>
           <w:iCs/>
         </w:rPr>
-        <w:t>Tundra</w:t>
+        <w:t>Horizon</w:t>
       </w:r>
       <w:r>
         <w:rPr>
@@ -2813,7 +3185,7 @@
           <w:i/>
           <w:iCs/>
         </w:rPr>
-        <w:t>Alexandra</w:t>
+        <w:t>Hannah</w:t>
       </w:r>
       <w:r>
         <w:rPr>
@@ -2831,6 +3203,13 @@
       </w:r>
       <w:r>
         <w:rPr>
+          <w:i/>
+          <w:iCs/>
+        </w:rPr>
+        <w:tab/>
+      </w:r>
+      <w:r>
+        <w:rPr>
           <w:b/>
           <w:bCs/>
           <w:i/>
@@ -2903,14 +3282,7 @@
           <w:i/>
           <w:iCs/>
         </w:rPr>
-        <w:t>1</w:t>
-      </w:r>
-      <w:r>
-        <w:rPr>
-          <w:i/>
-          <w:iCs/>
-        </w:rPr>
-        <w:t xml:space="preserve"> p</w:t>
+        <w:t>10 a</w:t>
       </w:r>
       <w:r>
         <w:rPr>
@@ -2948,21 +3320,21 @@
           <w:i/>
           <w:iCs/>
         </w:rPr>
-        <w:t>Harbor</w:t>
-      </w:r>
-      <w:r>
-        <w:rPr>
-          <w:i/>
-          <w:iCs/>
-        </w:rPr>
-        <w:t xml:space="preserve"> (</w:t>
-      </w:r>
-      <w:r>
-        <w:rPr>
-          <w:i/>
-          <w:iCs/>
-        </w:rPr>
-        <w:t>Hazel</w:t>
+        <w:t xml:space="preserve">Prism </w:t>
+      </w:r>
+      <w:r>
+        <w:rPr>
+          <w:i/>
+          <w:iCs/>
+        </w:rPr>
+        <w:t>(</w:t>
+      </w:r>
+      <w:r>
+        <w:rPr>
+          <w:i/>
+          <w:iCs/>
+        </w:rPr>
+        <w:t>April</w:t>
       </w:r>
       <w:r>
         <w:rPr>
@@ -3059,14 +3431,7 @@
           <w:i/>
           <w:iCs/>
         </w:rPr>
-        <w:t>2:30</w:t>
-      </w:r>
-      <w:r>
-        <w:rPr>
-          <w:i/>
-          <w:iCs/>
-        </w:rPr>
-        <w:t xml:space="preserve"> p</w:t>
+        <w:t>1 p</w:t>
       </w:r>
       <w:r>
         <w:rPr>
@@ -3104,7 +3469,7 @@
           <w:i/>
           <w:iCs/>
         </w:rPr>
-        <w:t xml:space="preserve">Meadow </w:t>
+        <w:t xml:space="preserve">Cascade </w:t>
       </w:r>
       <w:r>
         <w:rPr>
@@ -3113,15 +3478,13 @@
         </w:rPr>
         <w:t>(</w:t>
       </w:r>
-      <w:proofErr w:type="spellStart"/>
-      <w:r>
-        <w:rPr>
-          <w:i/>
-          <w:iCs/>
-        </w:rPr>
-        <w:t>Ariat</w:t>
-      </w:r>
-      <w:proofErr w:type="spellEnd"/>
+      <w:r>
+        <w:rPr>
+          <w:i/>
+          <w:iCs/>
+        </w:rPr>
+        <w:t>Angelica</w:t>
+      </w:r>
       <w:r>
         <w:rPr>
           <w:i/>
@@ -3178,13 +3541,6 @@
           <w:i/>
           <w:iCs/>
         </w:rPr>
-        <w:t>`</w:t>
-      </w:r>
-      <w:r>
-        <w:rPr>
-          <w:i/>
-          <w:iCs/>
-        </w:rPr>
         <w:tab/>
       </w:r>
       <w:r>
@@ -3198,58 +3554,8 @@
       </w:r>
       <w:r>
         <w:rPr>
-          <w:b/>
-          <w:bCs/>
-          <w:u w:val="single"/>
-        </w:rPr>
-        <w:br/>
-      </w:r>
-      <w:r>
-        <w:rPr>
-          <w:b/>
-          <w:bCs/>
-          <w:u w:val="single"/>
-        </w:rPr>
-        <w:br/>
-        <w:t>Mo</w:t>
-      </w:r>
-      <w:r>
-        <w:rPr>
-          <w:b/>
-          <w:bCs/>
-          <w:u w:val="single"/>
-        </w:rPr>
-        <w:t>nday</w:t>
-      </w:r>
-      <w:r>
-        <w:rPr>
-          <w:b/>
-          <w:bCs/>
-          <w:u w:val="single"/>
-        </w:rPr>
-        <w:t xml:space="preserve">, December </w:t>
-      </w:r>
-      <w:r>
-        <w:rPr>
-          <w:b/>
-          <w:bCs/>
-          <w:u w:val="single"/>
-        </w:rPr>
-        <w:t>2</w:t>
-      </w:r>
-      <w:r>
-        <w:rPr>
-          <w:b/>
-          <w:bCs/>
-          <w:u w:val="single"/>
-        </w:rPr>
-        <w:t>3</w:t>
-      </w:r>
-      <w:r>
-        <w:rPr>
-          <w:b/>
-          <w:bCs/>
-          <w:u w:val="single"/>
+          <w:i/>
+          <w:iCs/>
         </w:rPr>
         <w:br/>
       </w:r>
@@ -3274,46 +3580,25 @@
           <w:i/>
           <w:iCs/>
         </w:rPr>
-        <w:t>1</w:t>
-      </w:r>
-      <w:r>
-        <w:rPr>
-          <w:i/>
-          <w:iCs/>
-        </w:rPr>
-        <w:t>0</w:t>
-      </w:r>
-      <w:r>
-        <w:rPr>
-          <w:i/>
-          <w:iCs/>
-        </w:rPr>
+        <w:t>6 p</w:t>
+      </w:r>
+      <w:r>
+        <w:rPr>
+          <w:i/>
+          <w:iCs/>
+        </w:rPr>
+        <w:t>m</w:t>
+      </w:r>
+      <w:r>
+        <w:rPr>
+          <w:i/>
+          <w:iCs/>
+        </w:rPr>
+        <w:tab/>
         <w:t xml:space="preserve"> </w:t>
       </w:r>
       <w:r>
         <w:rPr>
-          <w:i/>
-          <w:iCs/>
-        </w:rPr>
-        <w:t>a</w:t>
-      </w:r>
-      <w:r>
-        <w:rPr>
-          <w:i/>
-          <w:iCs/>
-        </w:rPr>
-        <w:t>m</w:t>
-      </w:r>
-      <w:r>
-        <w:rPr>
-          <w:i/>
-          <w:iCs/>
-        </w:rPr>
-        <w:tab/>
-        <w:t xml:space="preserve"> </w:t>
-      </w:r>
-      <w:r>
-        <w:rPr>
           <w:b/>
           <w:bCs/>
           <w:i/>
@@ -3333,503 +3618,7 @@
           <w:i/>
           <w:iCs/>
         </w:rPr>
-        <w:t>Horizon</w:t>
-      </w:r>
-      <w:r>
-        <w:rPr>
-          <w:i/>
-          <w:iCs/>
-        </w:rPr>
-        <w:t xml:space="preserve"> (</w:t>
-      </w:r>
-      <w:r>
-        <w:rPr>
-          <w:i/>
-          <w:iCs/>
-        </w:rPr>
-        <w:t>Hannah</w:t>
-      </w:r>
-      <w:r>
-        <w:rPr>
-          <w:i/>
-          <w:iCs/>
-        </w:rPr>
-        <w:t>)</w:t>
-      </w:r>
-      <w:r>
-        <w:rPr>
-          <w:i/>
-          <w:iCs/>
-        </w:rPr>
-        <w:tab/>
-      </w:r>
-      <w:r>
-        <w:rPr>
-          <w:i/>
-          <w:iCs/>
-        </w:rPr>
-        <w:tab/>
-      </w:r>
-      <w:r>
-        <w:rPr>
-          <w:b/>
-          <w:bCs/>
-          <w:i/>
-          <w:iCs/>
-        </w:rPr>
-        <w:t>Task</w:t>
-      </w:r>
-      <w:r>
-        <w:rPr>
-          <w:i/>
-          <w:iCs/>
-        </w:rPr>
-        <w:t xml:space="preserve">: </w:t>
-      </w:r>
-      <w:r>
-        <w:rPr>
-          <w:i/>
-          <w:iCs/>
-        </w:rPr>
-        <w:t xml:space="preserve">Final </w:t>
-      </w:r>
-      <w:r>
-        <w:rPr>
-          <w:i/>
-          <w:iCs/>
-        </w:rPr>
-        <w:t>Drop-Off</w:t>
-      </w:r>
-      <w:r>
-        <w:rPr>
-          <w:i/>
-          <w:iCs/>
-        </w:rPr>
-        <w:tab/>
-      </w:r>
-      <w:r>
-        <w:rPr>
-          <w:b/>
-          <w:bCs/>
-          <w:i/>
-          <w:iCs/>
-        </w:rPr>
-        <w:t>Gift Card Sent?</w:t>
-      </w:r>
-      <w:r>
-        <w:rPr>
-          <w:b/>
-          <w:bCs/>
-        </w:rPr>
-        <w:br/>
-      </w:r>
-      <w:r>
-        <w:rPr>
-          <w:b/>
-          <w:bCs/>
-          <w:i/>
-          <w:iCs/>
-        </w:rPr>
-        <w:t>Time</w:t>
-      </w:r>
-      <w:r>
-        <w:rPr>
-          <w:i/>
-          <w:iCs/>
-        </w:rPr>
-        <w:t xml:space="preserve">: </w:t>
-      </w:r>
-      <w:r>
-        <w:rPr>
-          <w:i/>
-          <w:iCs/>
-        </w:rPr>
-        <w:t>1</w:t>
-      </w:r>
-      <w:r>
-        <w:rPr>
-          <w:i/>
-          <w:iCs/>
-        </w:rPr>
-        <w:t>0</w:t>
-      </w:r>
-      <w:r>
-        <w:rPr>
-          <w:i/>
-          <w:iCs/>
-        </w:rPr>
-        <w:t xml:space="preserve"> </w:t>
-      </w:r>
-      <w:r>
-        <w:rPr>
-          <w:i/>
-          <w:iCs/>
-        </w:rPr>
-        <w:t>a</w:t>
-      </w:r>
-      <w:r>
-        <w:rPr>
-          <w:i/>
-          <w:iCs/>
-        </w:rPr>
-        <w:t>m</w:t>
-      </w:r>
-      <w:r>
-        <w:rPr>
-          <w:i/>
-          <w:iCs/>
-        </w:rPr>
-        <w:tab/>
-        <w:t xml:space="preserve"> </w:t>
-      </w:r>
-      <w:r>
-        <w:rPr>
-          <w:b/>
-          <w:bCs/>
-          <w:i/>
-          <w:iCs/>
-        </w:rPr>
-        <w:t>Participant</w:t>
-      </w:r>
-      <w:r>
-        <w:rPr>
-          <w:i/>
-          <w:iCs/>
-        </w:rPr>
-        <w:t xml:space="preserve">: </w:t>
-      </w:r>
-      <w:r>
-        <w:rPr>
-          <w:i/>
-          <w:iCs/>
-        </w:rPr>
-        <w:t xml:space="preserve">Prism </w:t>
-      </w:r>
-      <w:r>
-        <w:rPr>
-          <w:i/>
-          <w:iCs/>
-        </w:rPr>
-        <w:t>(</w:t>
-      </w:r>
-      <w:r>
-        <w:rPr>
-          <w:i/>
-          <w:iCs/>
-        </w:rPr>
-        <w:t>April</w:t>
-      </w:r>
-      <w:r>
-        <w:rPr>
-          <w:i/>
-          <w:iCs/>
-        </w:rPr>
-        <w:t>)</w:t>
-      </w:r>
-      <w:r>
-        <w:rPr>
-          <w:i/>
-          <w:iCs/>
-        </w:rPr>
-        <w:tab/>
-      </w:r>
-      <w:r>
-        <w:rPr>
-          <w:i/>
-          <w:iCs/>
-        </w:rPr>
-        <w:tab/>
-      </w:r>
-      <w:r>
-        <w:rPr>
-          <w:b/>
-          <w:bCs/>
-          <w:i/>
-          <w:iCs/>
-        </w:rPr>
-        <w:t>Task</w:t>
-      </w:r>
-      <w:r>
-        <w:rPr>
-          <w:i/>
-          <w:iCs/>
-        </w:rPr>
-        <w:t xml:space="preserve">: </w:t>
-      </w:r>
-      <w:r>
-        <w:rPr>
-          <w:i/>
-          <w:iCs/>
-        </w:rPr>
-        <w:t xml:space="preserve">Final </w:t>
-      </w:r>
-      <w:r>
-        <w:rPr>
-          <w:i/>
-          <w:iCs/>
-        </w:rPr>
-        <w:t>Drop-Off</w:t>
-      </w:r>
-      <w:r>
-        <w:rPr>
-          <w:i/>
-          <w:iCs/>
-        </w:rPr>
-        <w:tab/>
-      </w:r>
-      <w:r>
-        <w:rPr>
-          <w:b/>
-          <w:bCs/>
-          <w:i/>
-          <w:iCs/>
-        </w:rPr>
-        <w:t>Gift Card Sent?</w:t>
-      </w:r>
-      <w:r>
-        <w:rPr>
-          <w:i/>
-          <w:iCs/>
-        </w:rPr>
-        <w:br/>
-      </w:r>
-      <w:r>
-        <w:rPr>
-          <w:b/>
-          <w:bCs/>
-          <w:i/>
-          <w:iCs/>
-        </w:rPr>
-        <w:t>Time</w:t>
-      </w:r>
-      <w:r>
-        <w:rPr>
-          <w:i/>
-          <w:iCs/>
-        </w:rPr>
-        <w:t xml:space="preserve">: </w:t>
-      </w:r>
-      <w:r>
-        <w:rPr>
-          <w:i/>
-          <w:iCs/>
-        </w:rPr>
-        <w:t xml:space="preserve">1 </w:t>
-      </w:r>
-      <w:r>
-        <w:rPr>
-          <w:i/>
-          <w:iCs/>
-        </w:rPr>
-        <w:t>p</w:t>
-      </w:r>
-      <w:r>
-        <w:rPr>
-          <w:i/>
-          <w:iCs/>
-        </w:rPr>
-        <w:t>m</w:t>
-      </w:r>
-      <w:r>
-        <w:rPr>
-          <w:i/>
-          <w:iCs/>
-        </w:rPr>
-        <w:tab/>
-        <w:t xml:space="preserve"> </w:t>
-      </w:r>
-      <w:r>
-        <w:rPr>
-          <w:b/>
-          <w:bCs/>
-          <w:i/>
-          <w:iCs/>
-        </w:rPr>
-        <w:t>Participant</w:t>
-      </w:r>
-      <w:r>
-        <w:rPr>
-          <w:i/>
-          <w:iCs/>
-        </w:rPr>
-        <w:t xml:space="preserve">: </w:t>
-      </w:r>
-      <w:r>
-        <w:rPr>
-          <w:i/>
-          <w:iCs/>
-        </w:rPr>
-        <w:t>Cascade</w:t>
-      </w:r>
-      <w:r>
-        <w:rPr>
-          <w:i/>
-          <w:iCs/>
-        </w:rPr>
-        <w:t xml:space="preserve"> </w:t>
-      </w:r>
-      <w:r>
-        <w:rPr>
-          <w:i/>
-          <w:iCs/>
-        </w:rPr>
-        <w:t>(</w:t>
-      </w:r>
-      <w:r>
-        <w:rPr>
-          <w:i/>
-          <w:iCs/>
-        </w:rPr>
-        <w:t>Angelica</w:t>
-      </w:r>
-      <w:r>
-        <w:rPr>
-          <w:i/>
-          <w:iCs/>
-        </w:rPr>
-        <w:t>)</w:t>
-      </w:r>
-      <w:r>
-        <w:rPr>
-          <w:i/>
-          <w:iCs/>
-        </w:rPr>
-        <w:tab/>
-      </w:r>
-      <w:r>
-        <w:rPr>
-          <w:i/>
-          <w:iCs/>
-        </w:rPr>
-        <w:tab/>
-      </w:r>
-      <w:r>
-        <w:rPr>
-          <w:b/>
-          <w:bCs/>
-          <w:i/>
-          <w:iCs/>
-        </w:rPr>
-        <w:t>Task</w:t>
-      </w:r>
-      <w:r>
-        <w:rPr>
-          <w:i/>
-          <w:iCs/>
-        </w:rPr>
-        <w:t xml:space="preserve">: </w:t>
-      </w:r>
-      <w:r>
-        <w:rPr>
-          <w:i/>
-          <w:iCs/>
-        </w:rPr>
-        <w:t xml:space="preserve">Final </w:t>
-      </w:r>
-      <w:r>
-        <w:rPr>
-          <w:i/>
-          <w:iCs/>
-        </w:rPr>
-        <w:t>Drop-Off</w:t>
-      </w:r>
-      <w:r>
-        <w:rPr>
-          <w:i/>
-          <w:iCs/>
-        </w:rPr>
-        <w:tab/>
-      </w:r>
-      <w:r>
-        <w:rPr>
-          <w:b/>
-          <w:bCs/>
-          <w:i/>
-          <w:iCs/>
-        </w:rPr>
-        <w:t>Gift Card Sent?</w:t>
-      </w:r>
-      <w:r>
-        <w:rPr>
-          <w:i/>
-          <w:iCs/>
-        </w:rPr>
-        <w:br/>
-      </w:r>
-      <w:r>
-        <w:rPr>
-          <w:b/>
-          <w:bCs/>
-          <w:i/>
-          <w:iCs/>
-        </w:rPr>
-        <w:t>Time</w:t>
-      </w:r>
-      <w:r>
-        <w:rPr>
-          <w:i/>
-          <w:iCs/>
-        </w:rPr>
-        <w:t xml:space="preserve">: </w:t>
-      </w:r>
-      <w:r>
-        <w:rPr>
-          <w:i/>
-          <w:iCs/>
-        </w:rPr>
-        <w:t>6</w:t>
-      </w:r>
-      <w:r>
-        <w:rPr>
-          <w:i/>
-          <w:iCs/>
-        </w:rPr>
-        <w:t xml:space="preserve"> p</w:t>
-      </w:r>
-      <w:r>
-        <w:rPr>
-          <w:i/>
-          <w:iCs/>
-        </w:rPr>
-        <w:t>m</w:t>
-      </w:r>
-      <w:r>
-        <w:rPr>
-          <w:i/>
-          <w:iCs/>
-        </w:rPr>
-        <w:tab/>
-        <w:t xml:space="preserve"> </w:t>
-      </w:r>
-      <w:r>
-        <w:rPr>
-          <w:b/>
-          <w:bCs/>
-          <w:i/>
-          <w:iCs/>
-        </w:rPr>
-        <w:t>Participant</w:t>
-      </w:r>
-      <w:r>
-        <w:rPr>
-          <w:i/>
-          <w:iCs/>
-        </w:rPr>
-        <w:t xml:space="preserve">: </w:t>
-      </w:r>
-      <w:r>
-        <w:rPr>
-          <w:i/>
-          <w:iCs/>
-        </w:rPr>
-        <w:t>Obsidian</w:t>
-      </w:r>
-      <w:r>
-        <w:rPr>
-          <w:i/>
-          <w:iCs/>
-        </w:rPr>
-        <w:t xml:space="preserve"> </w:t>
+        <w:t xml:space="preserve">Obsidian </w:t>
       </w:r>
       <w:r>
         <w:rPr>
@@ -3958,7 +3747,30 @@
           <w:i/>
           <w:iCs/>
         </w:rPr>
-        <w:t>_____</w:t>
+        <w:t xml:space="preserve">_____ </w:t>
+      </w:r>
+      <w:r>
+        <w:rPr>
+          <w:b/>
+          <w:bCs/>
+          <w:i/>
+          <w:iCs/>
+        </w:rPr>
+        <w:t>Time</w:t>
+      </w:r>
+      <w:r>
+        <w:rPr>
+          <w:i/>
+          <w:iCs/>
+        </w:rPr>
+        <w:t xml:space="preserve">: </w:t>
+      </w:r>
+      <w:r>
+        <w:rPr>
+          <w:i/>
+          <w:iCs/>
+        </w:rPr>
+        <w:t xml:space="preserve">_____  </w:t>
       </w:r>
       <w:r>
         <w:rPr>
@@ -3974,6 +3786,140 @@
           <w:i/>
           <w:iCs/>
         </w:rPr>
+        <w:t>Participant</w:t>
+      </w:r>
+      <w:r>
+        <w:rPr>
+          <w:i/>
+          <w:iCs/>
+        </w:rPr>
+        <w:t xml:space="preserve">: </w:t>
+      </w:r>
+      <w:r>
+        <w:rPr>
+          <w:i/>
+          <w:iCs/>
+        </w:rPr>
+        <w:t>Glacier</w:t>
+      </w:r>
+      <w:r>
+        <w:rPr>
+          <w:i/>
+          <w:iCs/>
+        </w:rPr>
+        <w:t xml:space="preserve"> (</w:t>
+      </w:r>
+      <w:r>
+        <w:rPr>
+          <w:i/>
+          <w:iCs/>
+        </w:rPr>
+        <w:t>Kynnedi</w:t>
+      </w:r>
+      <w:r>
+        <w:rPr>
+          <w:i/>
+          <w:iCs/>
+        </w:rPr>
+        <w:t>)</w:t>
+      </w:r>
+      <w:r>
+        <w:rPr>
+          <w:i/>
+          <w:iCs/>
+        </w:rPr>
+        <w:tab/>
+      </w:r>
+      <w:r>
+        <w:rPr>
+          <w:i/>
+          <w:iCs/>
+        </w:rPr>
+        <w:tab/>
+      </w:r>
+      <w:r>
+        <w:rPr>
+          <w:b/>
+          <w:bCs/>
+          <w:i/>
+          <w:iCs/>
+        </w:rPr>
+        <w:t>Task</w:t>
+      </w:r>
+      <w:r>
+        <w:rPr>
+          <w:i/>
+          <w:iCs/>
+        </w:rPr>
+        <w:t xml:space="preserve">: </w:t>
+      </w:r>
+      <w:r>
+        <w:rPr>
+          <w:i/>
+          <w:iCs/>
+        </w:rPr>
+        <w:t xml:space="preserve">Final </w:t>
+      </w:r>
+      <w:r>
+        <w:rPr>
+          <w:i/>
+          <w:iCs/>
+        </w:rPr>
+        <w:t>Drop-Off</w:t>
+      </w:r>
+      <w:r>
+        <w:rPr>
+          <w:i/>
+          <w:iCs/>
+        </w:rPr>
+        <w:tab/>
+      </w:r>
+      <w:r>
+        <w:rPr>
+          <w:b/>
+          <w:bCs/>
+          <w:i/>
+          <w:iCs/>
+        </w:rPr>
+        <w:t>Gift Card Sent?</w:t>
+      </w:r>
+      <w:r>
+        <w:rPr>
+          <w:b/>
+          <w:bCs/>
+        </w:rPr>
+        <w:br/>
+      </w:r>
+      <w:r>
+        <w:rPr>
+          <w:b/>
+          <w:bCs/>
+          <w:i/>
+          <w:iCs/>
+        </w:rPr>
+        <w:t>Date</w:t>
+      </w:r>
+      <w:r>
+        <w:rPr>
+          <w:i/>
+          <w:iCs/>
+        </w:rPr>
+        <w:t xml:space="preserve">: </w:t>
+      </w:r>
+      <w:r>
+        <w:rPr>
+          <w:i/>
+          <w:iCs/>
+        </w:rPr>
+        <w:t xml:space="preserve">_____ </w:t>
+      </w:r>
+      <w:r>
+        <w:rPr>
+          <w:b/>
+          <w:bCs/>
+          <w:i/>
+          <w:iCs/>
+        </w:rPr>
         <w:t>Time</w:t>
       </w:r>
       <w:r>
@@ -4018,7 +3964,7 @@
           <w:i/>
           <w:iCs/>
         </w:rPr>
-        <w:t>Glacier</w:t>
+        <w:t>Starlight</w:t>
       </w:r>
       <w:r>
         <w:rPr>
@@ -4027,15 +3973,13 @@
         </w:rPr>
         <w:t xml:space="preserve"> (</w:t>
       </w:r>
-      <w:proofErr w:type="spellStart"/>
-      <w:r>
-        <w:rPr>
-          <w:i/>
-          <w:iCs/>
-        </w:rPr>
-        <w:t>Kynnedi</w:t>
-      </w:r>
-      <w:proofErr w:type="spellEnd"/>
+      <w:r>
+        <w:rPr>
+          <w:i/>
+          <w:iCs/>
+        </w:rPr>
+        <w:t>Bella</w:t>
+      </w:r>
       <w:r>
         <w:rPr>
           <w:i/>
@@ -4105,8 +4049,8 @@
       </w:r>
       <w:r>
         <w:rPr>
-          <w:b/>
-          <w:bCs/>
+          <w:i/>
+          <w:iCs/>
         </w:rPr>
         <w:br/>
       </w:r>
@@ -4154,14 +4098,7 @@
           <w:i/>
           <w:iCs/>
         </w:rPr>
-        <w:t>_____</w:t>
-      </w:r>
-      <w:r>
-        <w:rPr>
-          <w:i/>
-          <w:iCs/>
-        </w:rPr>
-        <w:t xml:space="preserve">  </w:t>
+        <w:t xml:space="preserve">_____  </w:t>
       </w:r>
       <w:r>
         <w:rPr>
@@ -4191,192 +4128,7 @@
           <w:i/>
           <w:iCs/>
         </w:rPr>
-        <w:t>Starlight</w:t>
-      </w:r>
-      <w:r>
-        <w:rPr>
-          <w:i/>
-          <w:iCs/>
-        </w:rPr>
-        <w:t xml:space="preserve"> (</w:t>
-      </w:r>
-      <w:r>
-        <w:rPr>
-          <w:i/>
-          <w:iCs/>
-        </w:rPr>
-        <w:t>Bella</w:t>
-      </w:r>
-      <w:r>
-        <w:rPr>
-          <w:i/>
-          <w:iCs/>
-        </w:rPr>
-        <w:t>)</w:t>
-      </w:r>
-      <w:r>
-        <w:rPr>
-          <w:i/>
-          <w:iCs/>
-        </w:rPr>
-        <w:tab/>
-      </w:r>
-      <w:r>
-        <w:rPr>
-          <w:i/>
-          <w:iCs/>
-        </w:rPr>
-        <w:tab/>
-      </w:r>
-      <w:r>
-        <w:rPr>
-          <w:b/>
-          <w:bCs/>
-          <w:i/>
-          <w:iCs/>
-        </w:rPr>
-        <w:t>Task</w:t>
-      </w:r>
-      <w:r>
-        <w:rPr>
-          <w:i/>
-          <w:iCs/>
-        </w:rPr>
-        <w:t xml:space="preserve">: </w:t>
-      </w:r>
-      <w:r>
-        <w:rPr>
-          <w:i/>
-          <w:iCs/>
-        </w:rPr>
-        <w:t xml:space="preserve">Final </w:t>
-      </w:r>
-      <w:r>
-        <w:rPr>
-          <w:i/>
-          <w:iCs/>
-        </w:rPr>
-        <w:t>Drop-Off</w:t>
-      </w:r>
-      <w:r>
-        <w:rPr>
-          <w:i/>
-          <w:iCs/>
-        </w:rPr>
-        <w:tab/>
-      </w:r>
-      <w:r>
-        <w:rPr>
-          <w:b/>
-          <w:bCs/>
-          <w:i/>
-          <w:iCs/>
-        </w:rPr>
-        <w:t>Gift Card Sent?</w:t>
-      </w:r>
-      <w:r>
-        <w:rPr>
-          <w:i/>
-          <w:iCs/>
-        </w:rPr>
-        <w:br/>
-      </w:r>
-      <w:r>
-        <w:rPr>
-          <w:b/>
-          <w:bCs/>
-          <w:i/>
-          <w:iCs/>
-        </w:rPr>
-        <w:t>Date</w:t>
-      </w:r>
-      <w:r>
-        <w:rPr>
-          <w:i/>
-          <w:iCs/>
-        </w:rPr>
-        <w:t xml:space="preserve">: </w:t>
-      </w:r>
-      <w:r>
-        <w:rPr>
-          <w:i/>
-          <w:iCs/>
-        </w:rPr>
-        <w:t xml:space="preserve">_____ </w:t>
-      </w:r>
-      <w:r>
-        <w:rPr>
-          <w:b/>
-          <w:bCs/>
-          <w:i/>
-          <w:iCs/>
-        </w:rPr>
-        <w:t>Time</w:t>
-      </w:r>
-      <w:r>
-        <w:rPr>
-          <w:i/>
-          <w:iCs/>
-        </w:rPr>
-        <w:t xml:space="preserve">: </w:t>
-      </w:r>
-      <w:r>
-        <w:rPr>
-          <w:i/>
-          <w:iCs/>
-        </w:rPr>
-        <w:t>_____</w:t>
-      </w:r>
-      <w:r>
-        <w:rPr>
-          <w:i/>
-          <w:iCs/>
-        </w:rPr>
-        <w:t xml:space="preserve"> </w:t>
-      </w:r>
-      <w:r>
-        <w:rPr>
-          <w:i/>
-          <w:iCs/>
-        </w:rPr>
-        <w:t xml:space="preserve"> </w:t>
-      </w:r>
-      <w:r>
-        <w:rPr>
-          <w:i/>
-          <w:iCs/>
-        </w:rPr>
-        <w:t xml:space="preserve"> </w:t>
-      </w:r>
-      <w:r>
-        <w:rPr>
-          <w:b/>
-          <w:bCs/>
-          <w:i/>
-          <w:iCs/>
-        </w:rPr>
-        <w:t>Participant</w:t>
-      </w:r>
-      <w:r>
-        <w:rPr>
-          <w:i/>
-          <w:iCs/>
-        </w:rPr>
-        <w:t xml:space="preserve">: </w:t>
-      </w:r>
-      <w:r>
-        <w:rPr>
-          <w:i/>
-          <w:iCs/>
-        </w:rPr>
-        <w:t>Quartz</w:t>
-      </w:r>
-      <w:r>
-        <w:rPr>
-          <w:i/>
-          <w:iCs/>
-        </w:rPr>
-        <w:t xml:space="preserve"> </w:t>
+        <w:t xml:space="preserve">Quartz </w:t>
       </w:r>
       <w:r>
         <w:rPr>
@@ -4471,7 +4223,7 @@
 </file>
 
 <file path=word/styles.xml><?xml version="1.0" encoding="utf-8"?>
-<w:styles xmlns:mc="http://schemas.openxmlformats.org/markup-compatibility/2006" xmlns:r="http://schemas.openxmlformats.org/officeDocument/2006/relationships" xmlns:w="http://schemas.openxmlformats.org/wordprocessingml/2006/main" xmlns:w14="http://schemas.microsoft.com/office/word/2010/wordml" xmlns:w15="http://schemas.microsoft.com/office/word/2012/wordml" xmlns:w16cex="http://schemas.microsoft.com/office/word/2018/wordml/cex" xmlns:w16cid="http://schemas.microsoft.com/office/word/2016/wordml/cid" xmlns:w16="http://schemas.microsoft.com/office/word/2018/wordml" xmlns:w16sdtdh="http://schemas.microsoft.com/office/word/2020/wordml/sdtdatahash" xmlns:w16se="http://schemas.microsoft.com/office/word/2015/wordml/symex" mc:Ignorable="w14 w15 w16se w16cid w16 w16cex w16sdtdh">
+<w:styles xmlns:mc="http://schemas.openxmlformats.org/markup-compatibility/2006" xmlns:r="http://schemas.openxmlformats.org/officeDocument/2006/relationships" xmlns:w="http://schemas.openxmlformats.org/wordprocessingml/2006/main" xmlns:w14="http://schemas.microsoft.com/office/word/2010/wordml" xmlns:w15="http://schemas.microsoft.com/office/word/2012/wordml" xmlns:w16cex="http://schemas.microsoft.com/office/word/2018/wordml/cex" xmlns:w16cid="http://schemas.microsoft.com/office/word/2016/wordml/cid" xmlns:w16="http://schemas.microsoft.com/office/word/2018/wordml" xmlns:w16du="http://schemas.microsoft.com/office/word/2023/wordml/word16du" xmlns:w16sdtdh="http://schemas.microsoft.com/office/word/2020/wordml/sdtdatahash" xmlns:w16sdtfl="http://schemas.microsoft.com/office/word/2024/wordml/sdtformatlock" xmlns:w16se="http://schemas.microsoft.com/office/word/2015/wordml/symex" mc:Ignorable="w14 w15 w16se w16cid w16 w16cex w16sdtdh w16sdtfl w16du">
   <w:docDefaults>
     <w:rPrDefault>
       <w:rPr>

</xml_diff>